<commit_message>
Añadida Introducción y Estructura de la aplicación en Manual de Usuario
</commit_message>
<xml_diff>
--- a/Manual de Usuario - Aplicación.docx
+++ b/Manual de Usuario - Aplicación.docx
@@ -29,6 +29,14 @@
       <w:pPr>
         <w:jc w:val="both"/>
       </w:pPr>
+      <w:r>
+        <w:t>El objetivo principal de la aplicación es el de cubrir con facilidad para el usuario la realización de cálculos aritméticos tanto simples como complejos. En esta versión se han introducido mejoras como una interfaz gráfica que ayuda a realizar las operaciones habilitadas y el reconocimiento, y evaluación, de expresiones con más de una operación. Así como el posible uso de paréntesis.</w:t>
+      </w:r>
+    </w:p>
+    <w:p>
+      <w:pPr>
+        <w:jc w:val="both"/>
+      </w:pPr>
     </w:p>
     <w:p>
       <w:pPr>
@@ -52,6 +60,158 @@
       <w:pPr>
         <w:jc w:val="both"/>
       </w:pPr>
+      <w:r>
+        <w:t>La aplicación desarrollada se compone de una única ventana en la cual tenemos los siguientes componentes:</w:t>
+      </w:r>
+    </w:p>
+    <w:p>
+      <w:pPr>
+        <w:jc w:val="both"/>
+      </w:pPr>
+    </w:p>
+    <w:p>
+      <w:pPr>
+        <w:numPr>
+          <w:ilvl w:val="0"/>
+          <w:numId w:val="3"/>
+        </w:numPr>
+        <w:ind w:hanging="360"/>
+        <w:contextualSpacing/>
+        <w:jc w:val="both"/>
+      </w:pPr>
+      <w:r>
+        <w:t>Campo de texto: ubicado encima de los botones, gracias a él podremos ver la expresión que estamos introduciendo y recibiremos por el mismo la evaluación de ésta.</w:t>
+      </w:r>
+    </w:p>
+    <w:p>
+      <w:pPr>
+        <w:jc w:val="both"/>
+      </w:pPr>
+    </w:p>
+    <w:p>
+      <w:pPr>
+        <w:numPr>
+          <w:ilvl w:val="0"/>
+          <w:numId w:val="4"/>
+        </w:numPr>
+        <w:ind w:hanging="360"/>
+        <w:contextualSpacing/>
+        <w:jc w:val="both"/>
+      </w:pPr>
+      <w:r>
+        <w:t>Botones: permiten al usuario interactuar con la aplicación de forma que ésta guardará al final de la expresión actual el símbolo presionado. Encontraremos de varios tipos:</w:t>
+      </w:r>
+    </w:p>
+    <w:p>
+      <w:pPr>
+        <w:jc w:val="both"/>
+      </w:pPr>
+    </w:p>
+    <w:p>
+      <w:pPr>
+        <w:numPr>
+          <w:ilvl w:val="1"/>
+          <w:numId w:val="4"/>
+        </w:numPr>
+        <w:ind w:hanging="360"/>
+        <w:contextualSpacing/>
+        <w:jc w:val="both"/>
+      </w:pPr>
+      <w:r>
+        <w:t>Valores numéricos: identificados por el fondo de color blanco, se encargan de insertar los caracteres que van del 0 al 9.</w:t>
+      </w:r>
+    </w:p>
+    <w:p>
+      <w:pPr>
+        <w:ind w:left="720"/>
+        <w:jc w:val="both"/>
+      </w:pPr>
+    </w:p>
+    <w:p>
+      <w:pPr>
+        <w:numPr>
+          <w:ilvl w:val="1"/>
+          <w:numId w:val="4"/>
+        </w:numPr>
+        <w:ind w:hanging="360"/>
+        <w:contextualSpacing/>
+        <w:jc w:val="both"/>
+      </w:pPr>
+      <w:r>
+        <w:t>Identificadores de operaciones: identificados por el fondo de color rojo, se encargan de insertar los caracteres que representan las operaciones de suma, resta, multiplicación y división, además también se identifica la apertura y cierre de paréntesis.</w:t>
+      </w:r>
+    </w:p>
+    <w:p>
+      <w:pPr>
+        <w:ind w:left="720"/>
+        <w:jc w:val="both"/>
+      </w:pPr>
+    </w:p>
+    <w:p>
+      <w:pPr>
+        <w:numPr>
+          <w:ilvl w:val="1"/>
+          <w:numId w:val="4"/>
+        </w:numPr>
+        <w:ind w:hanging="360"/>
+        <w:contextualSpacing/>
+        <w:jc w:val="both"/>
+      </w:pPr>
+      <w:r>
+        <w:t>Borrar: se encargará de eliminar el último carácter de la expresión.</w:t>
+      </w:r>
+    </w:p>
+    <w:p>
+      <w:pPr>
+        <w:ind w:left="720"/>
+        <w:jc w:val="both"/>
+      </w:pPr>
+    </w:p>
+    <w:p>
+      <w:pPr>
+        <w:numPr>
+          <w:ilvl w:val="1"/>
+          <w:numId w:val="4"/>
+        </w:numPr>
+        <w:ind w:hanging="360"/>
+        <w:contextualSpacing/>
+        <w:jc w:val="both"/>
+      </w:pPr>
+      <w:r>
+        <w:t>Punto decimal: identificado por el fondo negro se encarga de insertar el símbolo decimal correspondiente.</w:t>
+      </w:r>
+    </w:p>
+    <w:p>
+      <w:pPr>
+        <w:ind w:left="720"/>
+        <w:jc w:val="both"/>
+      </w:pPr>
+    </w:p>
+    <w:p>
+      <w:pPr>
+        <w:numPr>
+          <w:ilvl w:val="1"/>
+          <w:numId w:val="4"/>
+        </w:numPr>
+        <w:ind w:hanging="360"/>
+        <w:contextualSpacing/>
+        <w:jc w:val="both"/>
+      </w:pPr>
+      <w:r>
+        <w:t>Igual: identificado por el fondo negro se encarga de evaluar la expresión insertada devolviendo su resultado, en caso de no haber error, mediante el campo de texto.</w:t>
+      </w:r>
+    </w:p>
+    <w:p>
+      <w:pPr>
+        <w:jc w:val="both"/>
+      </w:pPr>
+    </w:p>
+    <w:p>
+      <w:pPr>
+        <w:jc w:val="both"/>
+      </w:pPr>
+      <w:bookmarkStart w:id="0" w:name="_GoBack"/>
+      <w:bookmarkEnd w:id="0"/>
     </w:p>
     <w:p>
       <w:pPr>
@@ -61,6 +221,7 @@
         <w:rPr>
           <w:noProof/>
         </w:rPr>
+        <w:lastRenderedPageBreak/>
         <w:drawing>
           <wp:inline distT="114300" distB="114300" distL="114300" distR="114300">
             <wp:extent cx="2558888" cy="3416780"/>
@@ -122,8 +283,6 @@
         </w:rPr>
         <w:t>Instalación</w:t>
       </w:r>
-      <w:bookmarkStart w:id="0" w:name="_GoBack"/>
-      <w:bookmarkEnd w:id="0"/>
     </w:p>
     <w:p/>
     <w:p>
@@ -207,6 +366,119 @@
 <file path=word/numbering.xml><?xml version="1.0" encoding="utf-8"?>
 <w:numbering xmlns:wpc="http://schemas.microsoft.com/office/word/2010/wordprocessingCanvas" xmlns:cx="http://schemas.microsoft.com/office/drawing/2014/chartex" xmlns:cx1="http://schemas.microsoft.com/office/drawing/2015/9/8/chartex" xmlns:cx2="http://schemas.microsoft.com/office/drawing/2015/10/21/chartex" xmlns:mc="http://schemas.openxmlformats.org/markup-compatibility/2006" xmlns:o="urn:schemas-microsoft-com:office:office" xmlns:r="http://schemas.openxmlformats.org/officeDocument/2006/relationships" xmlns:m="http://schemas.openxmlformats.org/officeDocument/2006/math" xmlns:v="urn:schemas-microsoft-com:vml" xmlns:wp14="http://schemas.microsoft.com/office/word/2010/wordprocessingDrawing" xmlns:wp="http://schemas.openxmlformats.org/drawingml/2006/wordprocessingDrawing" xmlns:w10="urn:schemas-microsoft-com:office:word" xmlns:w="http://schemas.openxmlformats.org/wordprocessingml/2006/main" xmlns:w14="http://schemas.microsoft.com/office/word/2010/wordml" xmlns:w15="http://schemas.microsoft.com/office/word/2012/wordml" xmlns:w16se="http://schemas.microsoft.com/office/word/2015/wordml/symex" xmlns:wpg="http://schemas.microsoft.com/office/word/2010/wordprocessingGroup" xmlns:wpi="http://schemas.microsoft.com/office/word/2010/wordprocessingInk" xmlns:wne="http://schemas.microsoft.com/office/word/2006/wordml" xmlns:wps="http://schemas.microsoft.com/office/word/2010/wordprocessingShape" mc:Ignorable="w14 w15 w16se wp14">
   <w:abstractNum w:abstractNumId="0" w15:restartNumberingAfterBreak="0">
+    <w:nsid w:val="231E7229"/>
+    <w:multiLevelType w:val="multilevel"/>
+    <w:tmpl w:val="A0FC93BA"/>
+    <w:lvl w:ilvl="0">
+      <w:start w:val="1"/>
+      <w:numFmt w:val="bullet"/>
+      <w:lvlText w:val="●"/>
+      <w:lvlJc w:val="left"/>
+      <w:pPr>
+        <w:ind w:left="720" w:firstLine="360"/>
+      </w:pPr>
+      <w:rPr>
+        <w:u w:val="none"/>
+      </w:rPr>
+    </w:lvl>
+    <w:lvl w:ilvl="1">
+      <w:start w:val="1"/>
+      <w:numFmt w:val="bullet"/>
+      <w:lvlText w:val="○"/>
+      <w:lvlJc w:val="left"/>
+      <w:pPr>
+        <w:ind w:left="1440" w:firstLine="1080"/>
+      </w:pPr>
+      <w:rPr>
+        <w:u w:val="none"/>
+      </w:rPr>
+    </w:lvl>
+    <w:lvl w:ilvl="2">
+      <w:start w:val="1"/>
+      <w:numFmt w:val="bullet"/>
+      <w:lvlText w:val="■"/>
+      <w:lvlJc w:val="left"/>
+      <w:pPr>
+        <w:ind w:left="2160" w:firstLine="1800"/>
+      </w:pPr>
+      <w:rPr>
+        <w:u w:val="none"/>
+      </w:rPr>
+    </w:lvl>
+    <w:lvl w:ilvl="3">
+      <w:start w:val="1"/>
+      <w:numFmt w:val="bullet"/>
+      <w:lvlText w:val="●"/>
+      <w:lvlJc w:val="left"/>
+      <w:pPr>
+        <w:ind w:left="2880" w:firstLine="2520"/>
+      </w:pPr>
+      <w:rPr>
+        <w:u w:val="none"/>
+      </w:rPr>
+    </w:lvl>
+    <w:lvl w:ilvl="4">
+      <w:start w:val="1"/>
+      <w:numFmt w:val="bullet"/>
+      <w:lvlText w:val="○"/>
+      <w:lvlJc w:val="left"/>
+      <w:pPr>
+        <w:ind w:left="3600" w:firstLine="3240"/>
+      </w:pPr>
+      <w:rPr>
+        <w:u w:val="none"/>
+      </w:rPr>
+    </w:lvl>
+    <w:lvl w:ilvl="5">
+      <w:start w:val="1"/>
+      <w:numFmt w:val="bullet"/>
+      <w:lvlText w:val="■"/>
+      <w:lvlJc w:val="left"/>
+      <w:pPr>
+        <w:ind w:left="4320" w:firstLine="3960"/>
+      </w:pPr>
+      <w:rPr>
+        <w:u w:val="none"/>
+      </w:rPr>
+    </w:lvl>
+    <w:lvl w:ilvl="6">
+      <w:start w:val="1"/>
+      <w:numFmt w:val="bullet"/>
+      <w:lvlText w:val="●"/>
+      <w:lvlJc w:val="left"/>
+      <w:pPr>
+        <w:ind w:left="5040" w:firstLine="4680"/>
+      </w:pPr>
+      <w:rPr>
+        <w:u w:val="none"/>
+      </w:rPr>
+    </w:lvl>
+    <w:lvl w:ilvl="7">
+      <w:start w:val="1"/>
+      <w:numFmt w:val="bullet"/>
+      <w:lvlText w:val="○"/>
+      <w:lvlJc w:val="left"/>
+      <w:pPr>
+        <w:ind w:left="5760" w:firstLine="5400"/>
+      </w:pPr>
+      <w:rPr>
+        <w:u w:val="none"/>
+      </w:rPr>
+    </w:lvl>
+    <w:lvl w:ilvl="8">
+      <w:start w:val="1"/>
+      <w:numFmt w:val="bullet"/>
+      <w:lvlText w:val="■"/>
+      <w:lvlJc w:val="left"/>
+      <w:pPr>
+        <w:ind w:left="6480" w:firstLine="6120"/>
+      </w:pPr>
+      <w:rPr>
+        <w:u w:val="none"/>
+      </w:rPr>
+    </w:lvl>
+  </w:abstractNum>
+  <w:abstractNum w:abstractNumId="1" w15:restartNumberingAfterBreak="0">
     <w:nsid w:val="48BD5007"/>
     <w:multiLevelType w:val="multilevel"/>
     <w:tmpl w:val="D00E693E"/>
@@ -319,7 +591,7 @@
       </w:rPr>
     </w:lvl>
   </w:abstractNum>
-  <w:abstractNum w:abstractNumId="1" w15:restartNumberingAfterBreak="0">
+  <w:abstractNum w:abstractNumId="2" w15:restartNumberingAfterBreak="0">
     <w:nsid w:val="513C3FF5"/>
     <w:multiLevelType w:val="multilevel"/>
     <w:tmpl w:val="B80650A0"/>
@@ -432,11 +704,130 @@
       </w:rPr>
     </w:lvl>
   </w:abstractNum>
+  <w:abstractNum w:abstractNumId="3" w15:restartNumberingAfterBreak="0">
+    <w:nsid w:val="64817395"/>
+    <w:multiLevelType w:val="multilevel"/>
+    <w:tmpl w:val="C40A289C"/>
+    <w:lvl w:ilvl="0">
+      <w:start w:val="1"/>
+      <w:numFmt w:val="bullet"/>
+      <w:lvlText w:val="●"/>
+      <w:lvlJc w:val="left"/>
+      <w:pPr>
+        <w:ind w:left="720" w:firstLine="360"/>
+      </w:pPr>
+      <w:rPr>
+        <w:u w:val="none"/>
+      </w:rPr>
+    </w:lvl>
+    <w:lvl w:ilvl="1">
+      <w:start w:val="1"/>
+      <w:numFmt w:val="bullet"/>
+      <w:lvlText w:val="○"/>
+      <w:lvlJc w:val="left"/>
+      <w:pPr>
+        <w:ind w:left="1440" w:firstLine="1080"/>
+      </w:pPr>
+      <w:rPr>
+        <w:u w:val="none"/>
+      </w:rPr>
+    </w:lvl>
+    <w:lvl w:ilvl="2">
+      <w:start w:val="1"/>
+      <w:numFmt w:val="bullet"/>
+      <w:lvlText w:val="■"/>
+      <w:lvlJc w:val="left"/>
+      <w:pPr>
+        <w:ind w:left="2160" w:firstLine="1800"/>
+      </w:pPr>
+      <w:rPr>
+        <w:u w:val="none"/>
+      </w:rPr>
+    </w:lvl>
+    <w:lvl w:ilvl="3">
+      <w:start w:val="1"/>
+      <w:numFmt w:val="bullet"/>
+      <w:lvlText w:val="●"/>
+      <w:lvlJc w:val="left"/>
+      <w:pPr>
+        <w:ind w:left="2880" w:firstLine="2520"/>
+      </w:pPr>
+      <w:rPr>
+        <w:u w:val="none"/>
+      </w:rPr>
+    </w:lvl>
+    <w:lvl w:ilvl="4">
+      <w:start w:val="1"/>
+      <w:numFmt w:val="bullet"/>
+      <w:lvlText w:val="○"/>
+      <w:lvlJc w:val="left"/>
+      <w:pPr>
+        <w:ind w:left="3600" w:firstLine="3240"/>
+      </w:pPr>
+      <w:rPr>
+        <w:u w:val="none"/>
+      </w:rPr>
+    </w:lvl>
+    <w:lvl w:ilvl="5">
+      <w:start w:val="1"/>
+      <w:numFmt w:val="bullet"/>
+      <w:lvlText w:val="■"/>
+      <w:lvlJc w:val="left"/>
+      <w:pPr>
+        <w:ind w:left="4320" w:firstLine="3960"/>
+      </w:pPr>
+      <w:rPr>
+        <w:u w:val="none"/>
+      </w:rPr>
+    </w:lvl>
+    <w:lvl w:ilvl="6">
+      <w:start w:val="1"/>
+      <w:numFmt w:val="bullet"/>
+      <w:lvlText w:val="●"/>
+      <w:lvlJc w:val="left"/>
+      <w:pPr>
+        <w:ind w:left="5040" w:firstLine="4680"/>
+      </w:pPr>
+      <w:rPr>
+        <w:u w:val="none"/>
+      </w:rPr>
+    </w:lvl>
+    <w:lvl w:ilvl="7">
+      <w:start w:val="1"/>
+      <w:numFmt w:val="bullet"/>
+      <w:lvlText w:val="○"/>
+      <w:lvlJc w:val="left"/>
+      <w:pPr>
+        <w:ind w:left="5760" w:firstLine="5400"/>
+      </w:pPr>
+      <w:rPr>
+        <w:u w:val="none"/>
+      </w:rPr>
+    </w:lvl>
+    <w:lvl w:ilvl="8">
+      <w:start w:val="1"/>
+      <w:numFmt w:val="bullet"/>
+      <w:lvlText w:val="■"/>
+      <w:lvlJc w:val="left"/>
+      <w:pPr>
+        <w:ind w:left="6480" w:firstLine="6120"/>
+      </w:pPr>
+      <w:rPr>
+        <w:u w:val="none"/>
+      </w:rPr>
+    </w:lvl>
+  </w:abstractNum>
   <w:num w:numId="1">
+    <w:abstractNumId w:val="2"/>
+  </w:num>
+  <w:num w:numId="2">
     <w:abstractNumId w:val="1"/>
   </w:num>
-  <w:num w:numId="2">
+  <w:num w:numId="3">
     <w:abstractNumId w:val="0"/>
+  </w:num>
+  <w:num w:numId="4">
+    <w:abstractNumId w:val="3"/>
   </w:num>
 </w:numbering>
 </file>

</xml_diff>

<commit_message>
Mergeo de Manual de Usuario - Aplicación.docx
</commit_message>
<xml_diff>
--- a/Manual de Usuario - Aplicación.docx
+++ b/Manual de Usuario - Aplicación.docx
@@ -1,7 +1,62 @@
 
 <file path=word/document.xml><?xml version="1.0" encoding="utf-8"?>
-<w:document xmlns:wpc="http://schemas.microsoft.com/office/word/2010/wordprocessingCanvas" xmlns:cx="http://schemas.microsoft.com/office/drawing/2014/chartex" xmlns:cx1="http://schemas.microsoft.com/office/drawing/2015/9/8/chartex" xmlns:cx2="http://schemas.microsoft.com/office/drawing/2015/10/21/chartex" xmlns:mc="http://schemas.openxmlformats.org/markup-compatibility/2006" xmlns:o="urn:schemas-microsoft-com:office:office" xmlns:r="http://schemas.openxmlformats.org/officeDocument/2006/relationships" xmlns:m="http://schemas.openxmlformats.org/officeDocument/2006/math" xmlns:v="urn:schemas-microsoft-com:vml" xmlns:wp14="http://schemas.microsoft.com/office/word/2010/wordprocessingDrawing" xmlns:wp="http://schemas.openxmlformats.org/drawingml/2006/wordprocessingDrawing" xmlns:w10="urn:schemas-microsoft-com:office:word" xmlns:w="http://schemas.openxmlformats.org/wordprocessingml/2006/main" xmlns:w14="http://schemas.microsoft.com/office/word/2010/wordml" xmlns:w15="http://schemas.microsoft.com/office/word/2012/wordml" xmlns:w16se="http://schemas.microsoft.com/office/word/2015/wordml/symex" xmlns:wpg="http://schemas.microsoft.com/office/word/2010/wordprocessingGroup" xmlns:wpi="http://schemas.microsoft.com/office/word/2010/wordprocessingInk" xmlns:wne="http://schemas.microsoft.com/office/word/2006/wordml" xmlns:wps="http://schemas.microsoft.com/office/word/2010/wordprocessingShape" mc:Ignorable="w14 w15 w16se wp14">
-  <w:background w:color="FFFFFF"/>
+<w:document xmlns:cx="http://schemas.microsoft.com/office/drawing/2014/chartex" xmlns:cx1="http://schemas.microsoft.com/office/drawing/2015/9/8/chartex" xmlns:cx2="http://schemas.microsoft.com/office/drawing/2015/10/21/chartex" xmlns:mc="http://schemas.openxmlformats.org/markup-compatibility/2006" xmlns:o="urn:schemas-microsoft-com:office:office" xmlns:r="http://purl.oclc.org/ooxml/officeDocument/relationships" xmlns:m="http://purl.oclc.org/ooxml/officeDocument/math" xmlns:v="urn:schemas-microsoft-com:vml" xmlns:wp14="http://schemas.microsoft.com/office/word/2010/wordprocessingDrawing" xmlns:wp="http://purl.oclc.org/ooxml/drawingml/wordprocessingDrawing" xmlns:w10="urn:schemas-microsoft-com:office:word" xmlns:w="http://purl.oclc.org/ooxml/wordprocessingml/main" xmlns:w14="http://schemas.microsoft.com/office/word/2010/wordml" xmlns:w15="http://schemas.microsoft.com/office/word/2012/wordml" xmlns:w16se="http://schemas.microsoft.com/office/word/2015/wordml/symex" xmlns:wpi="http://schemas.microsoft.com/office/word/2010/wordprocessingInk" xmlns:wne="http://schemas.microsoft.com/office/word/2006/wordml" mc:Ignorable="w14 w15 w16se wne wp14" w:conformance="strict">
+  <w:background w:color="FFFFFF">
+    <mc:AlternateContent>
+      <mc:Choice Requires="v"/>
+      <mc:Fallback>
+        <w:drawing>
+          <wp:inline distT="0" distB="0" distL="0" distR="0" wp14:anchorId="38DC2A56" wp14:editId="71510419">
+            <wp:extent cx="0" cy="0"/>
+            <wp:effectExtent l="0" t="0" r="0" b="0"/>
+            <wp:docPr id="1" name="Rectangle 1">
+              <a:extLst xmlns:a="http://purl.oclc.org/ooxml/drawingml/main">
+                <a:ext uri="{A998136B-4AC2-44c3-8CCF-79AB77ABDD1D}">
+                  <a15:backgroundPr xmlns:a15="http://schemas.microsoft.com/office/drawing/2012/main" bwMode="white" bwPure="auto" bwNormal="auto" targetScreenSize="1024x768"/>
+                </a:ext>
+              </a:extLst>
+            </wp:docPr>
+            <wp:cNvGraphicFramePr/>
+            <a:graphic xmlns:a="http://purl.oclc.org/ooxml/drawingml/main">
+              <a:graphicData uri="http://schemas.microsoft.com/office/word/2010/wordprocessingShape">
+                <wp:wsp>
+                  <wp:cNvSpPr/>
+                  <wp:spPr bwMode="white">
+                    <a:xfrm>
+                      <a:off x="0" y="0"/>
+                      <a:ext cx="0" cy="0"/>
+                    </a:xfrm>
+                    <a:prstGeom prst="rect">
+                      <a:avLst/>
+                    </a:prstGeom>
+                    <a:solidFill>
+                      <a:srgbClr val="FFFFFF"/>
+                    </a:solidFill>
+                    <a:ln>
+                      <a:noFill/>
+                    </a:ln>
+                    <a:extLst>
+                      <a:ext uri="{91240B29-F687-4F45-9708-019B960494DF}">
+                        <a14:hiddenLine xmlns:a14="http://schemas.microsoft.com/office/drawing/2010/main" w="0">
+                          <a:solidFill>
+                            <a:srgbClr val="000000"/>
+                          </a:solidFill>
+                          <a:miter lim="800%"/>
+                          <a:headEnd/>
+                          <a:tailEnd/>
+                        </a14:hiddenLine>
+                      </a:ext>
+                    </a:extLst>
+                  </wp:spPr>
+                  <wp:bodyPr/>
+                </wp:wsp>
+              </a:graphicData>
+            </a:graphic>
+          </wp:inline>
+        </w:drawing>
+      </mc:Fallback>
+    </mc:AlternateContent>
+  </w:background>
   <w:body>
     <w:p>
       <w:r>
@@ -75,7 +130,7 @@
           <w:ilvl w:val="0"/>
           <w:numId w:val="3"/>
         </w:numPr>
-        <w:ind w:hanging="360"/>
+        <w:ind w:hanging="18pt"/>
         <w:contextualSpacing/>
         <w:jc w:val="both"/>
       </w:pPr>
@@ -94,7 +149,7 @@
           <w:ilvl w:val="0"/>
           <w:numId w:val="4"/>
         </w:numPr>
-        <w:ind w:hanging="360"/>
+        <w:ind w:hanging="18pt"/>
         <w:contextualSpacing/>
         <w:jc w:val="both"/>
       </w:pPr>
@@ -113,7 +168,7 @@
           <w:ilvl w:val="1"/>
           <w:numId w:val="4"/>
         </w:numPr>
-        <w:ind w:hanging="360"/>
+        <w:ind w:hanging="18pt"/>
         <w:contextualSpacing/>
         <w:jc w:val="both"/>
       </w:pPr>
@@ -123,7 +178,7 @@
     </w:p>
     <w:p>
       <w:pPr>
-        <w:ind w:left="720"/>
+        <w:ind w:start="36pt"/>
         <w:jc w:val="both"/>
       </w:pPr>
     </w:p>
@@ -133,7 +188,7 @@
           <w:ilvl w:val="1"/>
           <w:numId w:val="4"/>
         </w:numPr>
-        <w:ind w:hanging="360"/>
+        <w:ind w:hanging="18pt"/>
         <w:contextualSpacing/>
         <w:jc w:val="both"/>
       </w:pPr>
@@ -143,7 +198,7 @@
     </w:p>
     <w:p>
       <w:pPr>
-        <w:ind w:left="720"/>
+        <w:ind w:start="36pt"/>
         <w:jc w:val="both"/>
       </w:pPr>
     </w:p>
@@ -153,7 +208,7 @@
           <w:ilvl w:val="1"/>
           <w:numId w:val="4"/>
         </w:numPr>
-        <w:ind w:hanging="360"/>
+        <w:ind w:hanging="18pt"/>
         <w:contextualSpacing/>
         <w:jc w:val="both"/>
       </w:pPr>
@@ -163,7 +218,7 @@
     </w:p>
     <w:p>
       <w:pPr>
-        <w:ind w:left="720"/>
+        <w:ind w:start="36pt"/>
         <w:jc w:val="both"/>
       </w:pPr>
     </w:p>
@@ -173,7 +228,7 @@
           <w:ilvl w:val="1"/>
           <w:numId w:val="4"/>
         </w:numPr>
-        <w:ind w:hanging="360"/>
+        <w:ind w:hanging="18pt"/>
         <w:contextualSpacing/>
         <w:jc w:val="both"/>
       </w:pPr>
@@ -183,7 +238,7 @@
     </w:p>
     <w:p>
       <w:pPr>
-        <w:ind w:left="720"/>
+        <w:ind w:start="36pt"/>
         <w:jc w:val="both"/>
       </w:pPr>
     </w:p>
@@ -193,7 +248,7 @@
           <w:ilvl w:val="1"/>
           <w:numId w:val="4"/>
         </w:numPr>
-        <w:ind w:hanging="360"/>
+        <w:ind w:hanging="18pt"/>
         <w:contextualSpacing/>
         <w:jc w:val="both"/>
       </w:pPr>
@@ -210,8 +265,6 @@
       <w:pPr>
         <w:jc w:val="both"/>
       </w:pPr>
-      <w:bookmarkStart w:id="0" w:name="_GoBack"/>
-      <w:bookmarkEnd w:id="0"/>
     </w:p>
     <w:p>
       <w:pPr>
@@ -221,16 +274,15 @@
         <w:rPr>
           <w:noProof/>
         </w:rPr>
-        <w:lastRenderedPageBreak/>
         <w:drawing>
           <wp:inline distT="114300" distB="114300" distL="114300" distR="114300">
             <wp:extent cx="2558888" cy="3416780"/>
             <wp:effectExtent l="0" t="0" r="0" b="0"/>
             <wp:docPr id="1" name="image06.png"/>
             <wp:cNvGraphicFramePr/>
-            <a:graphic xmlns:a="http://schemas.openxmlformats.org/drawingml/2006/main">
-              <a:graphicData uri="http://schemas.openxmlformats.org/drawingml/2006/picture">
-                <pic:pic xmlns:pic="http://schemas.openxmlformats.org/drawingml/2006/picture">
+            <a:graphic xmlns:a="http://purl.oclc.org/ooxml/drawingml/main">
+              <a:graphicData uri="http://purl.oclc.org/ooxml/drawingml/picture">
+                <pic:pic xmlns:pic="http://purl.oclc.org/ooxml/drawingml/picture">
                   <pic:nvPicPr>
                     <pic:cNvPr id="0" name="image06.png"/>
                     <pic:cNvPicPr preferRelativeResize="0"/>
@@ -284,7 +336,92 @@
         <w:t>Instalación</w:t>
       </w:r>
     </w:p>
-    <w:p/>
+    <w:p>
+      <w:pPr>
+        <w:ind w:firstLine="36pt"/>
+        <w:jc w:val="both"/>
+      </w:pPr>
+      <w:r>
+        <w:rPr>
+          <w:sz w:val="20"/>
+          <w:szCs w:val="20"/>
+        </w:rPr>
+        <w:t xml:space="preserve">Para poder hacer uso de la aplicación deberemos realizar la instalación de la misma. Para </w:t>
+      </w:r>
+      <w:proofErr w:type="spellStart"/>
+      <w:r>
+        <w:rPr>
+          <w:sz w:val="20"/>
+          <w:szCs w:val="20"/>
+        </w:rPr>
+        <w:t>ésto</w:t>
+      </w:r>
+      <w:proofErr w:type="spellEnd"/>
+      <w:r>
+        <w:rPr>
+          <w:sz w:val="20"/>
+          <w:szCs w:val="20"/>
+        </w:rPr>
+        <w:t xml:space="preserve"> se ha optimizado la portabilidad de forma que sólo es necesario el archivo: </w:t>
+      </w:r>
+      <w:proofErr w:type="gramStart"/>
+      <w:r>
+        <w:rPr>
+          <w:sz w:val="20"/>
+          <w:szCs w:val="20"/>
+        </w:rPr>
+        <w:t>calculadora.jar .Que</w:t>
+      </w:r>
+      <w:proofErr w:type="gramEnd"/>
+      <w:r>
+        <w:rPr>
+          <w:sz w:val="20"/>
+          <w:szCs w:val="20"/>
+        </w:rPr>
+        <w:t xml:space="preserve"> al ser ejecutado lanzará la interfaz de la aplicación. Para esto es necesario tener instalado Java </w:t>
+      </w:r>
+      <w:proofErr w:type="spellStart"/>
+      <w:r>
+        <w:rPr>
+          <w:sz w:val="20"/>
+          <w:szCs w:val="20"/>
+        </w:rPr>
+        <w:t>Runtime</w:t>
+      </w:r>
+      <w:proofErr w:type="spellEnd"/>
+      <w:r>
+        <w:rPr>
+          <w:sz w:val="20"/>
+          <w:szCs w:val="20"/>
+        </w:rPr>
+        <w:t xml:space="preserve"> de Oracle ( </w:t>
+      </w:r>
+      <w:hyperlink r:id="rId6">
+        <w:r>
+          <w:rPr>
+            <w:color w:val="1155CC"/>
+            <w:sz w:val="20"/>
+            <w:szCs w:val="20"/>
+            <w:u w:val="single"/>
+          </w:rPr>
+          <w:t>https://www.java.com/es/download/</w:t>
+        </w:r>
+      </w:hyperlink>
+      <w:r>
+        <w:rPr>
+          <w:sz w:val="20"/>
+          <w:szCs w:val="20"/>
+        </w:rPr>
+        <w:t xml:space="preserve"> ).</w:t>
+      </w:r>
+    </w:p>
+    <w:p>
+      <w:pPr>
+        <w:rPr>
+          <w:u w:val="single"/>
+        </w:rPr>
+      </w:pPr>
+    </w:p>
     <w:p>
       <w:r>
         <w:rPr>
@@ -304,15 +441,15 @@
             <wp:wrapTopAndBottom distT="114300" distB="114300"/>
             <wp:docPr id="6" name="image11.png"/>
             <wp:cNvGraphicFramePr/>
-            <a:graphic xmlns:a="http://schemas.openxmlformats.org/drawingml/2006/main">
-              <a:graphicData uri="http://schemas.openxmlformats.org/drawingml/2006/picture">
-                <pic:pic xmlns:pic="http://schemas.openxmlformats.org/drawingml/2006/picture">
+            <a:graphic xmlns:a="http://purl.oclc.org/ooxml/drawingml/main">
+              <a:graphicData uri="http://purl.oclc.org/ooxml/drawingml/picture">
+                <pic:pic xmlns:pic="http://purl.oclc.org/ooxml/drawingml/picture">
                   <pic:nvPicPr>
                     <pic:cNvPr id="0" name="image11.png"/>
                     <pic:cNvPicPr preferRelativeResize="0"/>
                   </pic:nvPicPr>
                   <pic:blipFill>
-                    <a:blip r:embed="rId6"/>
+                    <a:blip r:embed="rId7"/>
                     <a:srcRect/>
                     <a:stretch>
                       <a:fillRect/>
@@ -341,30 +478,259 @@
       </w:pPr>
     </w:p>
     <w:p>
-      <w:r>
+      <w:pPr>
         <w:rPr>
           <w:color w:val="6FA8DC"/>
           <w:sz w:val="28"/>
           <w:szCs w:val="28"/>
         </w:rPr>
+      </w:pPr>
+    </w:p>
+    <w:p>
+      <w:pPr>
+        <w:rPr>
+          <w:color w:val="6FA8DC"/>
+          <w:sz w:val="28"/>
+          <w:szCs w:val="28"/>
+        </w:rPr>
+      </w:pPr>
+    </w:p>
+    <w:p>
+      <w:pPr>
+        <w:rPr>
+          <w:color w:val="6FA8DC"/>
+          <w:sz w:val="28"/>
+        </w:rPr>
+      </w:pPr>
+    </w:p>
+    <w:p>
+      <w:r>
+        <w:rPr>
+          <w:color w:val="6FA8DC"/>
+          <w:sz w:val="28"/>
+          <w:szCs w:val="28"/>
+        </w:rPr>
         <w:t>Ejemplos de uso</w:t>
       </w:r>
     </w:p>
     <w:p/>
+    <w:p/>
+    <w:p>
+      <w:pPr>
+        <w:ind w:firstLine="36pt"/>
+        <w:jc w:val="both"/>
+        <w:rPr>
+          <w:sz w:val="20"/>
+          <w:szCs w:val="20"/>
+        </w:rPr>
+      </w:pPr>
+      <w:r>
+        <w:rPr>
+          <w:sz w:val="20"/>
+          <w:szCs w:val="20"/>
+        </w:rPr>
+        <w:t>Si queremos realizar una operación entre dos números deberemos ingresar el primero, presionar sobre la operación deseada, ingresar el segundo operando y a continuación presionar igual. La solución aparecerá donde antes se mostraba la expresión.</w:t>
+      </w:r>
+    </w:p>
+    <w:p>
+      <w:pPr>
+        <w:ind w:firstLine="36pt"/>
+        <w:jc w:val="both"/>
+      </w:pPr>
+    </w:p>
+    <w:p>
+      <w:pPr>
+        <w:jc w:val="center"/>
+      </w:pPr>
+      <w:r>
+        <w:rPr>
+          <w:noProof/>
+        </w:rPr>
+        <w:drawing>
+          <wp:inline distT="114300" distB="114300" distL="114300" distR="114300" wp14:anchorId="3716BCEA" wp14:editId="7E5A35A5">
+            <wp:extent cx="2430912" cy="3271838"/>
+            <wp:effectExtent l="0" t="0" r="0" b="0"/>
+            <wp:docPr id="5" name="image10.png"/>
+            <wp:cNvGraphicFramePr/>
+            <a:graphic xmlns:a="http://purl.oclc.org/ooxml/drawingml/main">
+              <a:graphicData uri="http://purl.oclc.org/ooxml/drawingml/picture">
+                <pic:pic xmlns:pic="http://purl.oclc.org/ooxml/drawingml/picture">
+                  <pic:nvPicPr>
+                    <pic:cNvPr id="0" name="image10.png"/>
+                    <pic:cNvPicPr preferRelativeResize="0"/>
+                  </pic:nvPicPr>
+                  <pic:blipFill>
+                    <a:blip r:embed="rId8"/>
+                    <a:srcRect/>
+                    <a:stretch>
+                      <a:fillRect/>
+                    </a:stretch>
+                  </pic:blipFill>
+                  <pic:spPr>
+                    <a:xfrm>
+                      <a:off x="0" y="0"/>
+                      <a:ext cx="2430912" cy="3271838"/>
+                    </a:xfrm>
+                    <a:prstGeom prst="rect">
+                      <a:avLst/>
+                    </a:prstGeom>
+                    <a:ln/>
+                  </pic:spPr>
+                </pic:pic>
+              </a:graphicData>
+            </a:graphic>
+          </wp:inline>
+        </w:drawing>
+      </w:r>
+      <w:r>
+        <w:rPr>
+          <w:noProof/>
+        </w:rPr>
+        <w:drawing>
+          <wp:inline distT="114300" distB="114300" distL="114300" distR="114300" wp14:anchorId="65C8F692" wp14:editId="69A83426">
+            <wp:extent cx="2477925" cy="3300885"/>
+            <wp:effectExtent l="0" t="0" r="0" b="0"/>
+            <wp:docPr id="2" name="image07.png"/>
+            <wp:cNvGraphicFramePr/>
+            <a:graphic xmlns:a="http://purl.oclc.org/ooxml/drawingml/main">
+              <a:graphicData uri="http://purl.oclc.org/ooxml/drawingml/picture">
+                <pic:pic xmlns:pic="http://purl.oclc.org/ooxml/drawingml/picture">
+                  <pic:nvPicPr>
+                    <pic:cNvPr id="0" name="image07.png"/>
+                    <pic:cNvPicPr preferRelativeResize="0"/>
+                  </pic:nvPicPr>
+                  <pic:blipFill>
+                    <a:blip r:embed="rId9"/>
+                    <a:srcRect/>
+                    <a:stretch>
+                      <a:fillRect/>
+                    </a:stretch>
+                  </pic:blipFill>
+                  <pic:spPr>
+                    <a:xfrm>
+                      <a:off x="0" y="0"/>
+                      <a:ext cx="2477925" cy="3300885"/>
+                    </a:xfrm>
+                    <a:prstGeom prst="rect">
+                      <a:avLst/>
+                    </a:prstGeom>
+                    <a:ln/>
+                  </pic:spPr>
+                </pic:pic>
+              </a:graphicData>
+            </a:graphic>
+          </wp:inline>
+        </w:drawing>
+      </w:r>
+    </w:p>
+    <w:p/>
+    <w:p>
+      <w:r>
+        <w:rPr>
+          <w:sz w:val="20"/>
+          <w:szCs w:val="20"/>
+        </w:rPr>
+        <w:tab/>
+        <w:t>Si queremos realizar el cálculo de una expresión compleja deberemos tener en cuenta que la precedencia se realiza de izquierda a derecha, con multiplicación y división mayor que suma y resta, y lo contenido entre paréntesis primero. De esta forma insertamos la cadena y presionamos “=”.</w:t>
+      </w:r>
+    </w:p>
+    <w:p/>
+    <w:p>
+      <w:r>
+        <w:rPr>
+          <w:noProof/>
+        </w:rPr>
+        <w:drawing>
+          <wp:inline distT="114300" distB="114300" distL="114300" distR="114300" wp14:anchorId="74E59255" wp14:editId="262BC2BD">
+            <wp:extent cx="2766271" cy="3719513"/>
+            <wp:effectExtent l="0" t="0" r="0" b="0"/>
+            <wp:docPr id="3" name="image08.png"/>
+            <wp:cNvGraphicFramePr/>
+            <a:graphic xmlns:a="http://purl.oclc.org/ooxml/drawingml/main">
+              <a:graphicData uri="http://purl.oclc.org/ooxml/drawingml/picture">
+                <pic:pic xmlns:pic="http://purl.oclc.org/ooxml/drawingml/picture">
+                  <pic:nvPicPr>
+                    <pic:cNvPr id="0" name="image08.png"/>
+                    <pic:cNvPicPr preferRelativeResize="0"/>
+                  </pic:nvPicPr>
+                  <pic:blipFill>
+                    <a:blip r:embed="rId10"/>
+                    <a:srcRect/>
+                    <a:stretch>
+                      <a:fillRect/>
+                    </a:stretch>
+                  </pic:blipFill>
+                  <pic:spPr>
+                    <a:xfrm>
+                      <a:off x="0" y="0"/>
+                      <a:ext cx="2766271" cy="3719513"/>
+                    </a:xfrm>
+                    <a:prstGeom prst="rect">
+                      <a:avLst/>
+                    </a:prstGeom>
+                    <a:ln/>
+                  </pic:spPr>
+                </pic:pic>
+              </a:graphicData>
+            </a:graphic>
+          </wp:inline>
+        </w:drawing>
+      </w:r>
+      <w:r>
+        <w:rPr>
+          <w:noProof/>
+        </w:rPr>
+        <w:drawing>
+          <wp:inline distT="114300" distB="114300" distL="114300" distR="114300" wp14:anchorId="77DA89E0" wp14:editId="15E83F94">
+            <wp:extent cx="2812216" cy="3776663"/>
+            <wp:effectExtent l="0" t="0" r="0" b="0"/>
+            <wp:docPr id="4" name="image09.png"/>
+            <wp:cNvGraphicFramePr/>
+            <a:graphic xmlns:a="http://purl.oclc.org/ooxml/drawingml/main">
+              <a:graphicData uri="http://purl.oclc.org/ooxml/drawingml/picture">
+                <pic:pic xmlns:pic="http://purl.oclc.org/ooxml/drawingml/picture">
+                  <pic:nvPicPr>
+                    <pic:cNvPr id="0" name="image09.png"/>
+                    <pic:cNvPicPr preferRelativeResize="0"/>
+                  </pic:nvPicPr>
+                  <pic:blipFill>
+                    <a:blip r:embed="rId11"/>
+                    <a:srcRect/>
+                    <a:stretch>
+                      <a:fillRect/>
+                    </a:stretch>
+                  </pic:blipFill>
+                  <pic:spPr>
+                    <a:xfrm>
+                      <a:off x="0" y="0"/>
+                      <a:ext cx="2812216" cy="3776663"/>
+                    </a:xfrm>
+                    <a:prstGeom prst="rect">
+                      <a:avLst/>
+                    </a:prstGeom>
+                    <a:ln/>
+                  </pic:spPr>
+                </pic:pic>
+              </a:graphicData>
+            </a:graphic>
+          </wp:inline>
+        </w:drawing>
+      </w:r>
+    </w:p>
     <w:p/>
     <w:p/>
     <w:sectPr>
-      <w:pgSz w:w="11909" w:h="16834"/>
-      <w:pgMar w:top="1440" w:right="1440" w:bottom="1440" w:left="1440" w:header="720" w:footer="720" w:gutter="0"/>
+      <w:pgSz w:w="595.45pt" w:h="841.70pt"/>
+      <w:pgMar w:top="72pt" w:right="72pt" w:bottom="72pt" w:left="72pt" w:header="36pt" w:footer="36pt" w:gutter="0pt"/>
       <w:pgNumType w:start="1"/>
-      <w:cols w:space="720"/>
+      <w:cols w:space="36pt"/>
     </w:sectPr>
   </w:body>
 </w:document>
 </file>
 
 <file path=word/numbering.xml><?xml version="1.0" encoding="utf-8"?>
-<w:numbering xmlns:wpc="http://schemas.microsoft.com/office/word/2010/wordprocessingCanvas" xmlns:cx="http://schemas.microsoft.com/office/drawing/2014/chartex" xmlns:cx1="http://schemas.microsoft.com/office/drawing/2015/9/8/chartex" xmlns:cx2="http://schemas.microsoft.com/office/drawing/2015/10/21/chartex" xmlns:mc="http://schemas.openxmlformats.org/markup-compatibility/2006" xmlns:o="urn:schemas-microsoft-com:office:office" xmlns:r="http://schemas.openxmlformats.org/officeDocument/2006/relationships" xmlns:m="http://schemas.openxmlformats.org/officeDocument/2006/math" xmlns:v="urn:schemas-microsoft-com:vml" xmlns:wp14="http://schemas.microsoft.com/office/word/2010/wordprocessingDrawing" xmlns:wp="http://schemas.openxmlformats.org/drawingml/2006/wordprocessingDrawing" xmlns:w10="urn:schemas-microsoft-com:office:word" xmlns:w="http://schemas.openxmlformats.org/wordprocessingml/2006/main" xmlns:w14="http://schemas.microsoft.com/office/word/2010/wordml" xmlns:w15="http://schemas.microsoft.com/office/word/2012/wordml" xmlns:w16se="http://schemas.microsoft.com/office/word/2015/wordml/symex" xmlns:wpg="http://schemas.microsoft.com/office/word/2010/wordprocessingGroup" xmlns:wpi="http://schemas.microsoft.com/office/word/2010/wordprocessingInk" xmlns:wne="http://schemas.microsoft.com/office/word/2006/wordml" xmlns:wps="http://schemas.microsoft.com/office/word/2010/wordprocessingShape" mc:Ignorable="w14 w15 w16se wp14">
+<w:numbering xmlns:cx="http://schemas.microsoft.com/office/drawing/2014/chartex" xmlns:cx1="http://schemas.microsoft.com/office/drawing/2015/9/8/chartex" xmlns:cx2="http://schemas.microsoft.com/office/drawing/2015/10/21/chartex" xmlns:mc="http://schemas.openxmlformats.org/markup-compatibility/2006" xmlns:o="urn:schemas-microsoft-com:office:office" xmlns:r="http://purl.oclc.org/ooxml/officeDocument/relationships" xmlns:m="http://purl.oclc.org/ooxml/officeDocument/math" xmlns:v="urn:schemas-microsoft-com:vml" xmlns:wp14="http://schemas.microsoft.com/office/word/2010/wordprocessingDrawing" xmlns:wp="http://purl.oclc.org/ooxml/drawingml/wordprocessingDrawing" xmlns:w10="urn:schemas-microsoft-com:office:word" xmlns:w="http://purl.oclc.org/ooxml/wordprocessingml/main" xmlns:w14="http://schemas.microsoft.com/office/word/2010/wordml" xmlns:w15="http://schemas.microsoft.com/office/word/2012/wordml" xmlns:w16se="http://schemas.microsoft.com/office/word/2015/wordml/symex" xmlns:wpi="http://schemas.microsoft.com/office/word/2010/wordprocessingInk" xmlns:wne="http://schemas.microsoft.com/office/word/2006/wordml" mc:Ignorable="w14 w15 w16se wne wp14">
   <w:abstractNum w:abstractNumId="0" w15:restartNumberingAfterBreak="0">
     <w:nsid w:val="231E7229"/>
     <w:multiLevelType w:val="multilevel"/>
@@ -373,9 +739,9 @@
       <w:start w:val="1"/>
       <w:numFmt w:val="bullet"/>
       <w:lvlText w:val="●"/>
-      <w:lvlJc w:val="left"/>
-      <w:pPr>
-        <w:ind w:left="720" w:firstLine="360"/>
+      <w:lvlJc w:val="start"/>
+      <w:pPr>
+        <w:ind w:start="36pt" w:firstLine="18pt"/>
       </w:pPr>
       <w:rPr>
         <w:u w:val="none"/>
@@ -385,9 +751,9 @@
       <w:start w:val="1"/>
       <w:numFmt w:val="bullet"/>
       <w:lvlText w:val="○"/>
-      <w:lvlJc w:val="left"/>
-      <w:pPr>
-        <w:ind w:left="1440" w:firstLine="1080"/>
+      <w:lvlJc w:val="start"/>
+      <w:pPr>
+        <w:ind w:start="72pt" w:firstLine="54pt"/>
       </w:pPr>
       <w:rPr>
         <w:u w:val="none"/>
@@ -397,9 +763,9 @@
       <w:start w:val="1"/>
       <w:numFmt w:val="bullet"/>
       <w:lvlText w:val="■"/>
-      <w:lvlJc w:val="left"/>
-      <w:pPr>
-        <w:ind w:left="2160" w:firstLine="1800"/>
+      <w:lvlJc w:val="start"/>
+      <w:pPr>
+        <w:ind w:start="108pt" w:firstLine="90pt"/>
       </w:pPr>
       <w:rPr>
         <w:u w:val="none"/>
@@ -409,9 +775,9 @@
       <w:start w:val="1"/>
       <w:numFmt w:val="bullet"/>
       <w:lvlText w:val="●"/>
-      <w:lvlJc w:val="left"/>
-      <w:pPr>
-        <w:ind w:left="2880" w:firstLine="2520"/>
+      <w:lvlJc w:val="start"/>
+      <w:pPr>
+        <w:ind w:start="144pt" w:firstLine="126pt"/>
       </w:pPr>
       <w:rPr>
         <w:u w:val="none"/>
@@ -421,9 +787,9 @@
       <w:start w:val="1"/>
       <w:numFmt w:val="bullet"/>
       <w:lvlText w:val="○"/>
-      <w:lvlJc w:val="left"/>
-      <w:pPr>
-        <w:ind w:left="3600" w:firstLine="3240"/>
+      <w:lvlJc w:val="start"/>
+      <w:pPr>
+        <w:ind w:start="180pt" w:firstLine="162pt"/>
       </w:pPr>
       <w:rPr>
         <w:u w:val="none"/>
@@ -433,9 +799,9 @@
       <w:start w:val="1"/>
       <w:numFmt w:val="bullet"/>
       <w:lvlText w:val="■"/>
-      <w:lvlJc w:val="left"/>
-      <w:pPr>
-        <w:ind w:left="4320" w:firstLine="3960"/>
+      <w:lvlJc w:val="start"/>
+      <w:pPr>
+        <w:ind w:start="216pt" w:firstLine="198pt"/>
       </w:pPr>
       <w:rPr>
         <w:u w:val="none"/>
@@ -445,9 +811,9 @@
       <w:start w:val="1"/>
       <w:numFmt w:val="bullet"/>
       <w:lvlText w:val="●"/>
-      <w:lvlJc w:val="left"/>
-      <w:pPr>
-        <w:ind w:left="5040" w:firstLine="4680"/>
+      <w:lvlJc w:val="start"/>
+      <w:pPr>
+        <w:ind w:start="252pt" w:firstLine="234pt"/>
       </w:pPr>
       <w:rPr>
         <w:u w:val="none"/>
@@ -457,9 +823,9 @@
       <w:start w:val="1"/>
       <w:numFmt w:val="bullet"/>
       <w:lvlText w:val="○"/>
-      <w:lvlJc w:val="left"/>
-      <w:pPr>
-        <w:ind w:left="5760" w:firstLine="5400"/>
+      <w:lvlJc w:val="start"/>
+      <w:pPr>
+        <w:ind w:start="288pt" w:firstLine="270pt"/>
       </w:pPr>
       <w:rPr>
         <w:u w:val="none"/>
@@ -469,9 +835,9 @@
       <w:start w:val="1"/>
       <w:numFmt w:val="bullet"/>
       <w:lvlText w:val="■"/>
-      <w:lvlJc w:val="left"/>
-      <w:pPr>
-        <w:ind w:left="6480" w:firstLine="6120"/>
+      <w:lvlJc w:val="start"/>
+      <w:pPr>
+        <w:ind w:start="324pt" w:firstLine="306pt"/>
       </w:pPr>
       <w:rPr>
         <w:u w:val="none"/>
@@ -486,9 +852,9 @@
       <w:start w:val="1"/>
       <w:numFmt w:val="bullet"/>
       <w:lvlText w:val="●"/>
-      <w:lvlJc w:val="left"/>
-      <w:pPr>
-        <w:ind w:left="720" w:firstLine="360"/>
+      <w:lvlJc w:val="start"/>
+      <w:pPr>
+        <w:ind w:start="36pt" w:firstLine="18pt"/>
       </w:pPr>
       <w:rPr>
         <w:u w:val="none"/>
@@ -498,9 +864,9 @@
       <w:start w:val="1"/>
       <w:numFmt w:val="bullet"/>
       <w:lvlText w:val="○"/>
-      <w:lvlJc w:val="left"/>
-      <w:pPr>
-        <w:ind w:left="1440" w:firstLine="1080"/>
+      <w:lvlJc w:val="start"/>
+      <w:pPr>
+        <w:ind w:start="72pt" w:firstLine="54pt"/>
       </w:pPr>
       <w:rPr>
         <w:u w:val="none"/>
@@ -510,9 +876,9 @@
       <w:start w:val="1"/>
       <w:numFmt w:val="bullet"/>
       <w:lvlText w:val="■"/>
-      <w:lvlJc w:val="left"/>
-      <w:pPr>
-        <w:ind w:left="2160" w:firstLine="1800"/>
+      <w:lvlJc w:val="start"/>
+      <w:pPr>
+        <w:ind w:start="108pt" w:firstLine="90pt"/>
       </w:pPr>
       <w:rPr>
         <w:u w:val="none"/>
@@ -522,9 +888,9 @@
       <w:start w:val="1"/>
       <w:numFmt w:val="bullet"/>
       <w:lvlText w:val="●"/>
-      <w:lvlJc w:val="left"/>
-      <w:pPr>
-        <w:ind w:left="2880" w:firstLine="2520"/>
+      <w:lvlJc w:val="start"/>
+      <w:pPr>
+        <w:ind w:start="144pt" w:firstLine="126pt"/>
       </w:pPr>
       <w:rPr>
         <w:u w:val="none"/>
@@ -534,9 +900,9 @@
       <w:start w:val="1"/>
       <w:numFmt w:val="bullet"/>
       <w:lvlText w:val="○"/>
-      <w:lvlJc w:val="left"/>
-      <w:pPr>
-        <w:ind w:left="3600" w:firstLine="3240"/>
+      <w:lvlJc w:val="start"/>
+      <w:pPr>
+        <w:ind w:start="180pt" w:firstLine="162pt"/>
       </w:pPr>
       <w:rPr>
         <w:u w:val="none"/>
@@ -546,9 +912,9 @@
       <w:start w:val="1"/>
       <w:numFmt w:val="bullet"/>
       <w:lvlText w:val="■"/>
-      <w:lvlJc w:val="left"/>
-      <w:pPr>
-        <w:ind w:left="4320" w:firstLine="3960"/>
+      <w:lvlJc w:val="start"/>
+      <w:pPr>
+        <w:ind w:start="216pt" w:firstLine="198pt"/>
       </w:pPr>
       <w:rPr>
         <w:u w:val="none"/>
@@ -558,9 +924,9 @@
       <w:start w:val="1"/>
       <w:numFmt w:val="bullet"/>
       <w:lvlText w:val="●"/>
-      <w:lvlJc w:val="left"/>
-      <w:pPr>
-        <w:ind w:left="5040" w:firstLine="4680"/>
+      <w:lvlJc w:val="start"/>
+      <w:pPr>
+        <w:ind w:start="252pt" w:firstLine="234pt"/>
       </w:pPr>
       <w:rPr>
         <w:u w:val="none"/>
@@ -570,9 +936,9 @@
       <w:start w:val="1"/>
       <w:numFmt w:val="bullet"/>
       <w:lvlText w:val="○"/>
-      <w:lvlJc w:val="left"/>
-      <w:pPr>
-        <w:ind w:left="5760" w:firstLine="5400"/>
+      <w:lvlJc w:val="start"/>
+      <w:pPr>
+        <w:ind w:start="288pt" w:firstLine="270pt"/>
       </w:pPr>
       <w:rPr>
         <w:u w:val="none"/>
@@ -582,9 +948,9 @@
       <w:start w:val="1"/>
       <w:numFmt w:val="bullet"/>
       <w:lvlText w:val="■"/>
-      <w:lvlJc w:val="left"/>
-      <w:pPr>
-        <w:ind w:left="6480" w:firstLine="6120"/>
+      <w:lvlJc w:val="start"/>
+      <w:pPr>
+        <w:ind w:start="324pt" w:firstLine="306pt"/>
       </w:pPr>
       <w:rPr>
         <w:u w:val="none"/>
@@ -599,9 +965,9 @@
       <w:start w:val="1"/>
       <w:numFmt w:val="bullet"/>
       <w:lvlText w:val="●"/>
-      <w:lvlJc w:val="left"/>
-      <w:pPr>
-        <w:ind w:left="720" w:firstLine="360"/>
+      <w:lvlJc w:val="start"/>
+      <w:pPr>
+        <w:ind w:start="36pt" w:firstLine="18pt"/>
       </w:pPr>
       <w:rPr>
         <w:u w:val="none"/>
@@ -611,9 +977,9 @@
       <w:start w:val="1"/>
       <w:numFmt w:val="bullet"/>
       <w:lvlText w:val="○"/>
-      <w:lvlJc w:val="left"/>
-      <w:pPr>
-        <w:ind w:left="1440" w:firstLine="1080"/>
+      <w:lvlJc w:val="start"/>
+      <w:pPr>
+        <w:ind w:start="72pt" w:firstLine="54pt"/>
       </w:pPr>
       <w:rPr>
         <w:u w:val="none"/>
@@ -623,9 +989,9 @@
       <w:start w:val="1"/>
       <w:numFmt w:val="bullet"/>
       <w:lvlText w:val="■"/>
-      <w:lvlJc w:val="left"/>
-      <w:pPr>
-        <w:ind w:left="2160" w:firstLine="1800"/>
+      <w:lvlJc w:val="start"/>
+      <w:pPr>
+        <w:ind w:start="108pt" w:firstLine="90pt"/>
       </w:pPr>
       <w:rPr>
         <w:u w:val="none"/>
@@ -635,9 +1001,9 @@
       <w:start w:val="1"/>
       <w:numFmt w:val="bullet"/>
       <w:lvlText w:val="●"/>
-      <w:lvlJc w:val="left"/>
-      <w:pPr>
-        <w:ind w:left="2880" w:firstLine="2520"/>
+      <w:lvlJc w:val="start"/>
+      <w:pPr>
+        <w:ind w:start="144pt" w:firstLine="126pt"/>
       </w:pPr>
       <w:rPr>
         <w:u w:val="none"/>
@@ -647,9 +1013,9 @@
       <w:start w:val="1"/>
       <w:numFmt w:val="bullet"/>
       <w:lvlText w:val="○"/>
-      <w:lvlJc w:val="left"/>
-      <w:pPr>
-        <w:ind w:left="3600" w:firstLine="3240"/>
+      <w:lvlJc w:val="start"/>
+      <w:pPr>
+        <w:ind w:start="180pt" w:firstLine="162pt"/>
       </w:pPr>
       <w:rPr>
         <w:u w:val="none"/>
@@ -659,9 +1025,9 @@
       <w:start w:val="1"/>
       <w:numFmt w:val="bullet"/>
       <w:lvlText w:val="■"/>
-      <w:lvlJc w:val="left"/>
-      <w:pPr>
-        <w:ind w:left="4320" w:firstLine="3960"/>
+      <w:lvlJc w:val="start"/>
+      <w:pPr>
+        <w:ind w:start="216pt" w:firstLine="198pt"/>
       </w:pPr>
       <w:rPr>
         <w:u w:val="none"/>
@@ -671,9 +1037,9 @@
       <w:start w:val="1"/>
       <w:numFmt w:val="bullet"/>
       <w:lvlText w:val="●"/>
-      <w:lvlJc w:val="left"/>
-      <w:pPr>
-        <w:ind w:left="5040" w:firstLine="4680"/>
+      <w:lvlJc w:val="start"/>
+      <w:pPr>
+        <w:ind w:start="252pt" w:firstLine="234pt"/>
       </w:pPr>
       <w:rPr>
         <w:u w:val="none"/>
@@ -683,9 +1049,9 @@
       <w:start w:val="1"/>
       <w:numFmt w:val="bullet"/>
       <w:lvlText w:val="○"/>
-      <w:lvlJc w:val="left"/>
-      <w:pPr>
-        <w:ind w:left="5760" w:firstLine="5400"/>
+      <w:lvlJc w:val="start"/>
+      <w:pPr>
+        <w:ind w:start="288pt" w:firstLine="270pt"/>
       </w:pPr>
       <w:rPr>
         <w:u w:val="none"/>
@@ -695,9 +1061,9 @@
       <w:start w:val="1"/>
       <w:numFmt w:val="bullet"/>
       <w:lvlText w:val="■"/>
-      <w:lvlJc w:val="left"/>
-      <w:pPr>
-        <w:ind w:left="6480" w:firstLine="6120"/>
+      <w:lvlJc w:val="start"/>
+      <w:pPr>
+        <w:ind w:start="324pt" w:firstLine="306pt"/>
       </w:pPr>
       <w:rPr>
         <w:u w:val="none"/>
@@ -712,9 +1078,9 @@
       <w:start w:val="1"/>
       <w:numFmt w:val="bullet"/>
       <w:lvlText w:val="●"/>
-      <w:lvlJc w:val="left"/>
-      <w:pPr>
-        <w:ind w:left="720" w:firstLine="360"/>
+      <w:lvlJc w:val="start"/>
+      <w:pPr>
+        <w:ind w:start="36pt" w:firstLine="18pt"/>
       </w:pPr>
       <w:rPr>
         <w:u w:val="none"/>
@@ -724,9 +1090,9 @@
       <w:start w:val="1"/>
       <w:numFmt w:val="bullet"/>
       <w:lvlText w:val="○"/>
-      <w:lvlJc w:val="left"/>
-      <w:pPr>
-        <w:ind w:left="1440" w:firstLine="1080"/>
+      <w:lvlJc w:val="start"/>
+      <w:pPr>
+        <w:ind w:start="72pt" w:firstLine="54pt"/>
       </w:pPr>
       <w:rPr>
         <w:u w:val="none"/>
@@ -736,9 +1102,9 @@
       <w:start w:val="1"/>
       <w:numFmt w:val="bullet"/>
       <w:lvlText w:val="■"/>
-      <w:lvlJc w:val="left"/>
-      <w:pPr>
-        <w:ind w:left="2160" w:firstLine="1800"/>
+      <w:lvlJc w:val="start"/>
+      <w:pPr>
+        <w:ind w:start="108pt" w:firstLine="90pt"/>
       </w:pPr>
       <w:rPr>
         <w:u w:val="none"/>
@@ -748,9 +1114,9 @@
       <w:start w:val="1"/>
       <w:numFmt w:val="bullet"/>
       <w:lvlText w:val="●"/>
-      <w:lvlJc w:val="left"/>
-      <w:pPr>
-        <w:ind w:left="2880" w:firstLine="2520"/>
+      <w:lvlJc w:val="start"/>
+      <w:pPr>
+        <w:ind w:start="144pt" w:firstLine="126pt"/>
       </w:pPr>
       <w:rPr>
         <w:u w:val="none"/>
@@ -760,9 +1126,9 @@
       <w:start w:val="1"/>
       <w:numFmt w:val="bullet"/>
       <w:lvlText w:val="○"/>
-      <w:lvlJc w:val="left"/>
-      <w:pPr>
-        <w:ind w:left="3600" w:firstLine="3240"/>
+      <w:lvlJc w:val="start"/>
+      <w:pPr>
+        <w:ind w:start="180pt" w:firstLine="162pt"/>
       </w:pPr>
       <w:rPr>
         <w:u w:val="none"/>
@@ -772,9 +1138,9 @@
       <w:start w:val="1"/>
       <w:numFmt w:val="bullet"/>
       <w:lvlText w:val="■"/>
-      <w:lvlJc w:val="left"/>
-      <w:pPr>
-        <w:ind w:left="4320" w:firstLine="3960"/>
+      <w:lvlJc w:val="start"/>
+      <w:pPr>
+        <w:ind w:start="216pt" w:firstLine="198pt"/>
       </w:pPr>
       <w:rPr>
         <w:u w:val="none"/>
@@ -784,9 +1150,9 @@
       <w:start w:val="1"/>
       <w:numFmt w:val="bullet"/>
       <w:lvlText w:val="●"/>
-      <w:lvlJc w:val="left"/>
-      <w:pPr>
-        <w:ind w:left="5040" w:firstLine="4680"/>
+      <w:lvlJc w:val="start"/>
+      <w:pPr>
+        <w:ind w:start="252pt" w:firstLine="234pt"/>
       </w:pPr>
       <w:rPr>
         <w:u w:val="none"/>
@@ -796,9 +1162,9 @@
       <w:start w:val="1"/>
       <w:numFmt w:val="bullet"/>
       <w:lvlText w:val="○"/>
-      <w:lvlJc w:val="left"/>
-      <w:pPr>
-        <w:ind w:left="5760" w:firstLine="5400"/>
+      <w:lvlJc w:val="start"/>
+      <w:pPr>
+        <w:ind w:start="288pt" w:firstLine="270pt"/>
       </w:pPr>
       <w:rPr>
         <w:u w:val="none"/>
@@ -808,9 +1174,9 @@
       <w:start w:val="1"/>
       <w:numFmt w:val="bullet"/>
       <w:lvlText w:val="■"/>
-      <w:lvlJc w:val="left"/>
-      <w:pPr>
-        <w:ind w:left="6480" w:firstLine="6120"/>
+      <w:lvlJc w:val="start"/>
+      <w:pPr>
+        <w:ind w:start="324pt" w:firstLine="306pt"/>
       </w:pPr>
       <w:rPr>
         <w:u w:val="none"/>
@@ -833,7 +1199,7 @@
 </file>
 
 <file path=word/styles.xml><?xml version="1.0" encoding="utf-8"?>
-<w:styles xmlns:mc="http://schemas.openxmlformats.org/markup-compatibility/2006" xmlns:r="http://schemas.openxmlformats.org/officeDocument/2006/relationships" xmlns:w="http://schemas.openxmlformats.org/wordprocessingml/2006/main" xmlns:w14="http://schemas.microsoft.com/office/word/2010/wordml" xmlns:w15="http://schemas.microsoft.com/office/word/2012/wordml" xmlns:w16se="http://schemas.microsoft.com/office/word/2015/wordml/symex" mc:Ignorable="w14 w15 w16se">
+<w:styles xmlns:mc="http://schemas.openxmlformats.org/markup-compatibility/2006" xmlns:r="http://purl.oclc.org/ooxml/officeDocument/relationships" xmlns:w="http://purl.oclc.org/ooxml/wordprocessingml/main" xmlns:w14="http://schemas.microsoft.com/office/word/2010/wordml" xmlns:w15="http://schemas.microsoft.com/office/word/2012/wordml" xmlns:w16se="http://schemas.microsoft.com/office/word/2015/wordml/symex" mc:Ignorable="w14 w15 w16se">
   <w:docDefaults>
     <w:rPrDefault>
       <w:rPr>
@@ -846,18 +1212,18 @@
     </w:rPrDefault>
     <w:pPrDefault>
       <w:pPr>
-        <w:spacing w:line="276" w:lineRule="auto"/>
+        <w:spacing w:line="13.80pt" w:lineRule="auto"/>
       </w:pPr>
     </w:pPrDefault>
   </w:docDefaults>
   <w:latentStyles w:defLockedState="0" w:defUIPriority="99" w:defSemiHidden="0" w:defUnhideWhenUsed="0" w:defQFormat="0" w:count="372">
     <w:lsdException w:name="Normal" w:uiPriority="0" w:qFormat="1"/>
-    <w:lsdException w:name="heading 1" w:uiPriority="9" w:qFormat="1"/>
-    <w:lsdException w:name="heading 2" w:semiHidden="1" w:uiPriority="9" w:unhideWhenUsed="1" w:qFormat="1"/>
-    <w:lsdException w:name="heading 3" w:semiHidden="1" w:uiPriority="9" w:unhideWhenUsed="1" w:qFormat="1"/>
-    <w:lsdException w:name="heading 4" w:semiHidden="1" w:uiPriority="9" w:unhideWhenUsed="1" w:qFormat="1"/>
-    <w:lsdException w:name="heading 5" w:semiHidden="1" w:uiPriority="9" w:unhideWhenUsed="1" w:qFormat="1"/>
-    <w:lsdException w:name="heading 6" w:semiHidden="1" w:uiPriority="9" w:unhideWhenUsed="1" w:qFormat="1"/>
+    <w:lsdException w:name="heading 1" w:uiPriority="0" w:qFormat="1"/>
+    <w:lsdException w:name="heading 2" w:semiHidden="1" w:uiPriority="0" w:unhideWhenUsed="1" w:qFormat="1"/>
+    <w:lsdException w:name="heading 3" w:semiHidden="1" w:uiPriority="0" w:unhideWhenUsed="1" w:qFormat="1"/>
+    <w:lsdException w:name="heading 4" w:semiHidden="1" w:uiPriority="0" w:unhideWhenUsed="1" w:qFormat="1"/>
+    <w:lsdException w:name="heading 5" w:semiHidden="1" w:uiPriority="0" w:unhideWhenUsed="1" w:qFormat="1"/>
+    <w:lsdException w:name="heading 6" w:semiHidden="1" w:uiPriority="0" w:unhideWhenUsed="1" w:qFormat="1"/>
     <w:lsdException w:name="heading 7" w:semiHidden="1" w:uiPriority="9" w:unhideWhenUsed="1" w:qFormat="1"/>
     <w:lsdException w:name="heading 8" w:semiHidden="1" w:uiPriority="9" w:unhideWhenUsed="1" w:qFormat="1"/>
     <w:lsdException w:name="heading 9" w:semiHidden="1" w:uiPriority="9" w:unhideWhenUsed="1" w:qFormat="1"/>
@@ -913,7 +1279,7 @@
     <w:lsdException w:name="List Number 3" w:semiHidden="1" w:unhideWhenUsed="1"/>
     <w:lsdException w:name="List Number 4" w:semiHidden="1" w:unhideWhenUsed="1"/>
     <w:lsdException w:name="List Number 5" w:semiHidden="1" w:unhideWhenUsed="1"/>
-    <w:lsdException w:name="Title" w:uiPriority="10" w:qFormat="1"/>
+    <w:lsdException w:name="Title" w:uiPriority="0" w:qFormat="1"/>
     <w:lsdException w:name="Closing" w:semiHidden="1" w:unhideWhenUsed="1"/>
     <w:lsdException w:name="Signature" w:semiHidden="1" w:unhideWhenUsed="1"/>
     <w:lsdException w:name="Default Paragraph Font" w:semiHidden="1" w:uiPriority="1" w:unhideWhenUsed="1"/>
@@ -925,7 +1291,7 @@
     <w:lsdException w:name="List Continue 4" w:semiHidden="1" w:unhideWhenUsed="1"/>
     <w:lsdException w:name="List Continue 5" w:semiHidden="1" w:unhideWhenUsed="1"/>
     <w:lsdException w:name="Message Header" w:semiHidden="1" w:unhideWhenUsed="1"/>
-    <w:lsdException w:name="Subtitle" w:uiPriority="11" w:qFormat="1"/>
+    <w:lsdException w:name="Subtitle" w:uiPriority="0" w:qFormat="1"/>
     <w:lsdException w:name="Salutation" w:semiHidden="1" w:unhideWhenUsed="1"/>
     <w:lsdException w:name="Date" w:semiHidden="1" w:unhideWhenUsed="1"/>
     <w:lsdException w:name="Body Text First Indent" w:semiHidden="1" w:unhideWhenUsed="1"/>
@@ -1234,7 +1600,7 @@
     <w:pPr>
       <w:keepNext/>
       <w:keepLines/>
-      <w:spacing w:before="400" w:after="120"/>
+      <w:spacing w:before="20pt" w:after="6pt"/>
       <w:contextualSpacing/>
       <w:outlineLvl w:val="0"/>
     </w:pPr>
@@ -1250,7 +1616,7 @@
     <w:pPr>
       <w:keepNext/>
       <w:keepLines/>
-      <w:spacing w:before="360" w:after="120"/>
+      <w:spacing w:before="18pt" w:after="6pt"/>
       <w:contextualSpacing/>
       <w:outlineLvl w:val="1"/>
     </w:pPr>
@@ -1266,7 +1632,7 @@
     <w:pPr>
       <w:keepNext/>
       <w:keepLines/>
-      <w:spacing w:before="320" w:after="80"/>
+      <w:spacing w:before="16pt" w:after="4pt"/>
       <w:contextualSpacing/>
       <w:outlineLvl w:val="2"/>
     </w:pPr>
@@ -1283,7 +1649,7 @@
     <w:pPr>
       <w:keepNext/>
       <w:keepLines/>
-      <w:spacing w:before="280" w:after="80"/>
+      <w:spacing w:before="14pt" w:after="4pt"/>
       <w:contextualSpacing/>
       <w:outlineLvl w:val="3"/>
     </w:pPr>
@@ -1300,7 +1666,7 @@
     <w:pPr>
       <w:keepNext/>
       <w:keepLines/>
-      <w:spacing w:before="240" w:after="80"/>
+      <w:spacing w:before="12pt" w:after="4pt"/>
       <w:contextualSpacing/>
       <w:outlineLvl w:val="4"/>
     </w:pPr>
@@ -1315,7 +1681,7 @@
     <w:pPr>
       <w:keepNext/>
       <w:keepLines/>
-      <w:spacing w:before="240" w:after="80"/>
+      <w:spacing w:before="12pt" w:after="4pt"/>
       <w:contextualSpacing/>
       <w:outlineLvl w:val="5"/>
     </w:pPr>
@@ -1336,12 +1702,12 @@
     <w:semiHidden/>
     <w:unhideWhenUsed/>
     <w:tblPr>
-      <w:tblInd w:w="0" w:type="dxa"/>
+      <w:tblInd w:w="0pt" w:type="dxa"/>
       <w:tblCellMar>
-        <w:top w:w="0" w:type="dxa"/>
-        <w:left w:w="108" w:type="dxa"/>
-        <w:bottom w:w="0" w:type="dxa"/>
-        <w:right w:w="108" w:type="dxa"/>
+        <w:top w:w="0pt" w:type="dxa"/>
+        <w:start w:w="5.40pt" w:type="dxa"/>
+        <w:bottom w:w="0pt" w:type="dxa"/>
+        <w:end w:w="5.40pt" w:type="dxa"/>
       </w:tblCellMar>
     </w:tblPr>
   </w:style>
@@ -1355,10 +1721,10 @@
     <w:name w:val="Table Normal"/>
     <w:tblPr>
       <w:tblCellMar>
-        <w:top w:w="0" w:type="dxa"/>
-        <w:left w:w="0" w:type="dxa"/>
-        <w:bottom w:w="0" w:type="dxa"/>
-        <w:right w:w="0" w:type="dxa"/>
+        <w:top w:w="0pt" w:type="dxa"/>
+        <w:start w:w="0pt" w:type="dxa"/>
+        <w:bottom w:w="0pt" w:type="dxa"/>
+        <w:end w:w="0pt" w:type="dxa"/>
       </w:tblCellMar>
     </w:tblPr>
   </w:style>
@@ -1369,7 +1735,7 @@
     <w:pPr>
       <w:keepNext/>
       <w:keepLines/>
-      <w:spacing w:after="60"/>
+      <w:spacing w:after="3pt"/>
       <w:contextualSpacing/>
     </w:pPr>
     <w:rPr>
@@ -1384,7 +1750,7 @@
     <w:pPr>
       <w:keepNext/>
       <w:keepLines/>
-      <w:spacing w:after="320"/>
+      <w:spacing w:after="16pt"/>
       <w:contextualSpacing/>
     </w:pPr>
     <w:rPr>
@@ -1393,11 +1759,51 @@
       <w:szCs w:val="30"/>
     </w:rPr>
   </w:style>
+  <w:style w:type="paragraph" w:styleId="Revisin">
+    <w:name w:val="Revision"/>
+    <w:hidden/>
+    <w:uiPriority w:val="99"/>
+    <w:semiHidden/>
+    <w:rsid w:val="00DB4F26"/>
+    <w:pPr>
+      <w:spacing w:line="12pt" w:lineRule="auto"/>
+    </w:pPr>
+  </w:style>
+  <w:style w:type="paragraph" w:styleId="Textodeglobo">
+    <w:name w:val="Balloon Text"/>
+    <w:basedOn w:val="Normal"/>
+    <w:link w:val="TextodegloboCar"/>
+    <w:uiPriority w:val="99"/>
+    <w:semiHidden/>
+    <w:unhideWhenUsed/>
+    <w:rsid w:val="00DB4F26"/>
+    <w:pPr>
+      <w:spacing w:line="12pt" w:lineRule="auto"/>
+    </w:pPr>
+    <w:rPr>
+      <w:rFonts w:ascii="Segoe UI" w:hAnsi="Segoe UI" w:cs="Segoe UI"/>
+      <w:sz w:val="18"/>
+      <w:szCs w:val="18"/>
+    </w:rPr>
+  </w:style>
+  <w:style w:type="character" w:customStyle="1" w:styleId="TextodegloboCar">
+    <w:name w:val="Texto de globo Car"/>
+    <w:basedOn w:val="Fuentedeprrafopredeter"/>
+    <w:link w:val="Textodeglobo"/>
+    <w:uiPriority w:val="99"/>
+    <w:semiHidden/>
+    <w:rsid w:val="00DB4F26"/>
+    <w:rPr>
+      <w:rFonts w:ascii="Segoe UI" w:hAnsi="Segoe UI" w:cs="Segoe UI"/>
+      <w:sz w:val="18"/>
+      <w:szCs w:val="18"/>
+    </w:rPr>
+  </w:style>
 </w:styles>
 </file>
 
 <file path=word/theme/theme1.xml><?xml version="1.0" encoding="utf-8"?>
-<a:theme xmlns:a="http://schemas.openxmlformats.org/drawingml/2006/main" name="Tema de Office">
+<a:theme xmlns:a="http://purl.oclc.org/ooxml/drawingml/main" name="Tema de Office">
   <a:themeElements>
     <a:clrScheme name="Office">
       <a:dk1>
@@ -1550,25 +1956,25 @@
         </a:solidFill>
         <a:gradFill rotWithShape="1">
           <a:gsLst>
-            <a:gs pos="0">
+            <a:gs pos="0%">
               <a:schemeClr val="phClr">
-                <a:lumMod val="110000"/>
-                <a:satMod val="105000"/>
-                <a:tint val="67000"/>
+                <a:lumMod val="110%"/>
+                <a:satMod val="105%"/>
+                <a:tint val="67%"/>
               </a:schemeClr>
             </a:gs>
-            <a:gs pos="50000">
+            <a:gs pos="50%">
               <a:schemeClr val="phClr">
-                <a:lumMod val="105000"/>
-                <a:satMod val="103000"/>
-                <a:tint val="73000"/>
+                <a:lumMod val="105%"/>
+                <a:satMod val="103%"/>
+                <a:tint val="73%"/>
               </a:schemeClr>
             </a:gs>
-            <a:gs pos="100000">
+            <a:gs pos="100%">
               <a:schemeClr val="phClr">
-                <a:lumMod val="105000"/>
-                <a:satMod val="109000"/>
-                <a:tint val="81000"/>
+                <a:lumMod val="105%"/>
+                <a:satMod val="109%"/>
+                <a:tint val="81%"/>
               </a:schemeClr>
             </a:gs>
           </a:gsLst>
@@ -1576,25 +1982,25 @@
         </a:gradFill>
         <a:gradFill rotWithShape="1">
           <a:gsLst>
-            <a:gs pos="0">
+            <a:gs pos="0%">
               <a:schemeClr val="phClr">
-                <a:satMod val="103000"/>
-                <a:lumMod val="102000"/>
-                <a:tint val="94000"/>
+                <a:satMod val="103%"/>
+                <a:lumMod val="102%"/>
+                <a:tint val="94%"/>
               </a:schemeClr>
             </a:gs>
-            <a:gs pos="50000">
+            <a:gs pos="50%">
               <a:schemeClr val="phClr">
-                <a:satMod val="110000"/>
-                <a:lumMod val="100000"/>
-                <a:shade val="100000"/>
+                <a:satMod val="110%"/>
+                <a:lumMod val="100%"/>
+                <a:shade val="100%"/>
               </a:schemeClr>
             </a:gs>
-            <a:gs pos="100000">
+            <a:gs pos="100%">
               <a:schemeClr val="phClr">
-                <a:lumMod val="99000"/>
-                <a:satMod val="120000"/>
-                <a:shade val="78000"/>
+                <a:lumMod val="99%"/>
+                <a:satMod val="120%"/>
+                <a:shade val="78%"/>
               </a:schemeClr>
             </a:gs>
           </a:gsLst>
@@ -1607,21 +2013,21 @@
             <a:schemeClr val="phClr"/>
           </a:solidFill>
           <a:prstDash val="solid"/>
-          <a:miter lim="800000"/>
+          <a:miter lim="800%"/>
         </a:ln>
         <a:ln w="12700" cap="flat" cmpd="sng" algn="ctr">
           <a:solidFill>
             <a:schemeClr val="phClr"/>
           </a:solidFill>
           <a:prstDash val="solid"/>
-          <a:miter lim="800000"/>
+          <a:miter lim="800%"/>
         </a:ln>
         <a:ln w="19050" cap="flat" cmpd="sng" algn="ctr">
           <a:solidFill>
             <a:schemeClr val="phClr"/>
           </a:solidFill>
           <a:prstDash val="solid"/>
-          <a:miter lim="800000"/>
+          <a:miter lim="800%"/>
         </a:ln>
       </a:lnStyleLst>
       <a:effectStyleLst>
@@ -1635,7 +2041,7 @@
           <a:effectLst>
             <a:outerShdw blurRad="57150" dist="19050" dir="5400000" algn="ctr" rotWithShape="0">
               <a:srgbClr val="000000">
-                <a:alpha val="63000"/>
+                <a:alpha val="63%"/>
               </a:srgbClr>
             </a:outerShdw>
           </a:effectLst>
@@ -1647,32 +2053,32 @@
         </a:solidFill>
         <a:solidFill>
           <a:schemeClr val="phClr">
-            <a:tint val="95000"/>
-            <a:satMod val="170000"/>
+            <a:tint val="95%"/>
+            <a:satMod val="170%"/>
           </a:schemeClr>
         </a:solidFill>
         <a:gradFill rotWithShape="1">
           <a:gsLst>
-            <a:gs pos="0">
+            <a:gs pos="0%">
               <a:schemeClr val="phClr">
-                <a:tint val="93000"/>
-                <a:satMod val="150000"/>
-                <a:shade val="98000"/>
-                <a:lumMod val="102000"/>
+                <a:tint val="93%"/>
+                <a:satMod val="150%"/>
+                <a:shade val="98%"/>
+                <a:lumMod val="102%"/>
               </a:schemeClr>
             </a:gs>
-            <a:gs pos="50000">
+            <a:gs pos="50%">
               <a:schemeClr val="phClr">
-                <a:tint val="98000"/>
-                <a:satMod val="130000"/>
-                <a:shade val="90000"/>
-                <a:lumMod val="103000"/>
+                <a:tint val="98%"/>
+                <a:satMod val="130%"/>
+                <a:shade val="90%"/>
+                <a:lumMod val="103%"/>
               </a:schemeClr>
             </a:gs>
-            <a:gs pos="100000">
+            <a:gs pos="100%">
               <a:schemeClr val="phClr">
-                <a:shade val="63000"/>
-                <a:satMod val="120000"/>
+                <a:shade val="63%"/>
+                <a:satMod val="120%"/>
               </a:schemeClr>
             </a:gs>
           </a:gsLst>

</xml_diff>